<commit_message>
Changed shield.png file path, Updated Allowed Hosts to include local server
</commit_message>
<xml_diff>
--- a/output.docx
+++ b/output.docx
@@ -251,7 +251,7 @@
           <w:color w:val="FF0000"/>
           <w:sz w:val="22"/>
         </w:rPr>
-        <w:t>Comprac Energy (Pty) Ltd</w:t>
+        <w:t>Asanele Consultants (Pty) Ltd</w:t>
       </w:r>
       <w:r>
         <w:rPr>
@@ -277,7 +277,7 @@
           <w:color w:val="FF0000"/>
           <w:sz w:val="22"/>
         </w:rPr>
-        <w:t xml:space="preserve">Comprac Energy (Pty) Ltd </w:t>
+        <w:t xml:space="preserve">Asanele Consultants (Pty) Ltd </w:t>
       </w:r>
       <w:r>
         <w:rPr>
@@ -378,7 +378,7 @@
           <w:color w:val="FF0000"/>
           <w:sz w:val="22"/>
         </w:rPr>
-        <w:t>Comprac Energy (Pty) Ltd</w:t>
+        <w:t>Asanele Consultants (Pty) Ltd</w:t>
       </w:r>
       <w:r>
         <w:rPr>
@@ -580,7 +580,7 @@
           <w:color w:val="FF0000"/>
           <w:sz w:val="22"/>
         </w:rPr>
-        <w:t>Comprac Energy (Pty) Ltd</w:t>
+        <w:t>Asanele Consultants (Pty) Ltd</w:t>
       </w:r>
       <w:r>
         <w:rPr>
@@ -794,7 +794,7 @@
           <w:color w:val="FF0000"/>
           <w:sz w:val="22"/>
         </w:rPr>
-        <w:t>Comprac Energy (Pty) Ltd</w:t>
+        <w:t>Asanele Consultants (Pty) Ltd</w:t>
       </w:r>
       <w:r>
         <w:rPr>
@@ -897,7 +897,7 @@
           <w:color w:val="FF0000"/>
           <w:sz w:val="22"/>
         </w:rPr>
-        <w:t>Comprac Energy (Pty) Ltd</w:t>
+        <w:t>Asanele Consultants (Pty) Ltd</w:t>
       </w:r>
       <w:r>
         <w:rPr>
@@ -1159,7 +1159,7 @@
           <w:color w:val="FF0000"/>
           <w:sz w:val="22"/>
         </w:rPr>
-        <w:t>Comprac Energy (Pty) Ltd</w:t>
+        <w:t>Asanele Consultants (Pty) Ltd</w:t>
       </w:r>
       <w:r>
         <w:rPr>
@@ -1215,7 +1215,7 @@
           <w:color w:val="FF0000"/>
           <w:sz w:val="22"/>
         </w:rPr>
-        <w:t>Comprac Energy (Pty) Ltd</w:t>
+        <w:t>Asanele Consultants (Pty) Ltd</w:t>
       </w:r>
       <w:r>
         <w:rPr>
@@ -1457,7 +1457,7 @@
           <w:color w:val="FF0000"/>
           <w:sz w:val="22"/>
         </w:rPr>
-        <w:t>Comprac Energy (Pty) Ltd</w:t>
+        <w:t>Asanele Consultants (Pty) Ltd</w:t>
       </w:r>
       <w:r>
         <w:rPr>
@@ -1495,7 +1495,7 @@
           <w:color w:val="FF0000"/>
           <w:sz w:val="22"/>
         </w:rPr>
-        <w:t>Comprac Energy (Pty) Ltd</w:t>
+        <w:t>Asanele Consultants (Pty) Ltd</w:t>
       </w:r>
       <w:r>
         <w:rPr>
@@ -1582,7 +1582,7 @@
           <w:color w:val="FF0000"/>
           <w:sz w:val="22"/>
         </w:rPr>
-        <w:t>Comprac Energy (Pty) Ltd</w:t>
+        <w:t>Asanele Consultants (Pty) Ltd</w:t>
       </w:r>
       <w:r>
         <w:rPr>
@@ -1617,7 +1617,7 @@
           <w:color w:val="FF0000"/>
           <w:sz w:val="22"/>
         </w:rPr>
-        <w:t>Comprac Energy (Pty) Ltd</w:t>
+        <w:t>Asanele Consultants (Pty) Ltd</w:t>
       </w:r>
       <w:r>
         <w:rPr>
@@ -1661,7 +1661,7 @@
           <w:color w:val="FF0000"/>
           <w:sz w:val="22"/>
         </w:rPr>
-        <w:t>Comprac Energy (Pty) Ltd</w:t>
+        <w:t>Asanele Consultants (Pty) Ltd</w:t>
       </w:r>
       <w:r>
         <w:rPr>
@@ -1770,7 +1770,7 @@
           <w:color w:val="FF0000"/>
           <w:sz w:val="22"/>
         </w:rPr>
-        <w:t>Comprac Energy (Pty) Ltd</w:t>
+        <w:t>Asanele Consultants (Pty) Ltd</w:t>
       </w:r>
       <w:r>
         <w:rPr>
@@ -1798,7 +1798,7 @@
           <w:color w:val="FF0000"/>
           <w:sz w:val="22"/>
         </w:rPr>
-        <w:t xml:space="preserve">Comprac Energy (Pty) Ltd </w:t>
+        <w:t xml:space="preserve">Asanele Consultants (Pty) Ltd </w:t>
       </w:r>
       <w:r>
         <w:rPr>
@@ -2072,7 +2072,7 @@
           <w:color w:val="FF0000"/>
           <w:sz w:val="22"/>
         </w:rPr>
-        <w:t>Comprac Energy (Pty) Ltd</w:t>
+        <w:t>Asanele Consultants (Pty) Ltd</w:t>
       </w:r>
       <w:r>
         <w:rPr>
@@ -2677,7 +2677,7 @@
           <w:color w:val="FF0000"/>
           <w:sz w:val="22"/>
         </w:rPr>
-        <w:t>Comprac Energy (Pty) Ltd</w:t>
+        <w:t>Asanele Consultants (Pty) Ltd</w:t>
       </w:r>
       <w:r>
         <w:rPr>
@@ -2712,7 +2712,7 @@
           <w:color w:val="FF0000"/>
           <w:sz w:val="22"/>
         </w:rPr>
-        <w:t>Comprac Energy (Pty) Ltd</w:t>
+        <w:t>Asanele Consultants (Pty) Ltd</w:t>
       </w:r>
       <w:r>
         <w:rPr>
@@ -2725,7 +2725,7 @@
           <w:color w:val="FF0000"/>
           <w:sz w:val="22"/>
         </w:rPr>
-        <w:t>Comprac Energy (Pty) Ltd</w:t>
+        <w:t>Asanele Consultants (Pty) Ltd</w:t>
       </w:r>
       <w:r>
         <w:rPr>
@@ -2738,7 +2738,7 @@
           <w:color w:val="FF0000"/>
           <w:sz w:val="22"/>
         </w:rPr>
-        <w:t>Comprac Energy (Pty) Ltd</w:t>
+        <w:t>Asanele Consultants (Pty) Ltd</w:t>
       </w:r>
       <w:r>
         <w:rPr>
@@ -2923,7 +2923,7 @@
           <w:color w:val="FF0000"/>
           <w:sz w:val="22"/>
         </w:rPr>
-        <w:t>Comprac Energy (Pty) Ltd</w:t>
+        <w:t>Asanele Consultants (Pty) Ltd</w:t>
       </w:r>
       <w:r>
         <w:rPr>
@@ -2985,7 +2985,7 @@
           <w:color w:val="FF0000"/>
           <w:sz w:val="22"/>
         </w:rPr>
-        <w:t>Comprac Energy (Pty) Ltd</w:t>
+        <w:t>Asanele Consultants (Pty) Ltd</w:t>
       </w:r>
       <w:r>
         <w:rPr>
@@ -3103,7 +3103,7 @@
           <w:color w:val="FF0000"/>
           <w:sz w:val="22"/>
         </w:rPr>
-        <w:t>Comprac Energy (Pty) Ltd</w:t>
+        <w:t>Asanele Consultants (Pty) Ltd</w:t>
       </w:r>
       <w:r>
         <w:rPr>
@@ -3311,7 +3311,7 @@
           <w:color w:val="FF0000"/>
           <w:sz w:val="22"/>
         </w:rPr>
-        <w:t>Comprac Energy (Pty) Ltd</w:t>
+        <w:t>Asanele Consultants (Pty) Ltd</w:t>
       </w:r>
     </w:p>
     <w:p>
@@ -3925,7 +3925,7 @@
           <w:color w:val="FF0000"/>
           <w:sz w:val="16"/>
         </w:rPr>
-        <w:t>Comprac Energy (Pty) Ltd</w:t>
+        <w:t>Asanele Consultants (Pty) Ltd</w:t>
       </w:r>
       <w:r>
         <w:rPr>
@@ -3941,7 +3941,7 @@
           <w:color w:val="FF0000"/>
           <w:sz w:val="16"/>
         </w:rPr>
-        <w:t>Comprac Energy (Pty) Ltd</w:t>
+        <w:t>Asanele Consultants (Pty) Ltd</w:t>
       </w:r>
       <w:r>
         <w:rPr>
@@ -4450,7 +4450,7 @@
         <w:sz w:val="16"/>
       </w:rPr>
       <w:br/>
-      <w:t>Comprac Energy (Pty) Ltd</w:t>
+      <w:t>Asanele Consultants (Pty) Ltd</w:t>
     </w:r>
     <w:r>
       <w:rPr>

</xml_diff>

<commit_message>
Changed image path to fetch image form DB
</commit_message>
<xml_diff>
--- a/output.docx
+++ b/output.docx
@@ -251,7 +251,7 @@
           <w:color w:val="FF0000"/>
           <w:sz w:val="22"/>
         </w:rPr>
-        <w:t>Asanele Consultants (Pty) Ltd</w:t>
+        <w:t>Comprac Energy (Pty) Ltd</w:t>
       </w:r>
       <w:r>
         <w:rPr>
@@ -277,7 +277,7 @@
           <w:color w:val="FF0000"/>
           <w:sz w:val="22"/>
         </w:rPr>
-        <w:t xml:space="preserve">Asanele Consultants (Pty) Ltd </w:t>
+        <w:t xml:space="preserve">Comprac Energy (Pty) Ltd </w:t>
       </w:r>
       <w:r>
         <w:rPr>
@@ -378,7 +378,7 @@
           <w:color w:val="FF0000"/>
           <w:sz w:val="22"/>
         </w:rPr>
-        <w:t>Asanele Consultants (Pty) Ltd</w:t>
+        <w:t>Comprac Energy (Pty) Ltd</w:t>
       </w:r>
       <w:r>
         <w:rPr>
@@ -580,7 +580,7 @@
           <w:color w:val="FF0000"/>
           <w:sz w:val="22"/>
         </w:rPr>
-        <w:t>Asanele Consultants (Pty) Ltd</w:t>
+        <w:t>Comprac Energy (Pty) Ltd</w:t>
       </w:r>
       <w:r>
         <w:rPr>
@@ -794,7 +794,7 @@
           <w:color w:val="FF0000"/>
           <w:sz w:val="22"/>
         </w:rPr>
-        <w:t>Asanele Consultants (Pty) Ltd</w:t>
+        <w:t>Comprac Energy (Pty) Ltd</w:t>
       </w:r>
       <w:r>
         <w:rPr>
@@ -897,7 +897,7 @@
           <w:color w:val="FF0000"/>
           <w:sz w:val="22"/>
         </w:rPr>
-        <w:t>Asanele Consultants (Pty) Ltd</w:t>
+        <w:t>Comprac Energy (Pty) Ltd</w:t>
       </w:r>
       <w:r>
         <w:rPr>
@@ -1159,7 +1159,7 @@
           <w:color w:val="FF0000"/>
           <w:sz w:val="22"/>
         </w:rPr>
-        <w:t>Asanele Consultants (Pty) Ltd</w:t>
+        <w:t>Comprac Energy (Pty) Ltd</w:t>
       </w:r>
       <w:r>
         <w:rPr>
@@ -1215,7 +1215,7 @@
           <w:color w:val="FF0000"/>
           <w:sz w:val="22"/>
         </w:rPr>
-        <w:t>Asanele Consultants (Pty) Ltd</w:t>
+        <w:t>Comprac Energy (Pty) Ltd</w:t>
       </w:r>
       <w:r>
         <w:rPr>
@@ -1457,7 +1457,7 @@
           <w:color w:val="FF0000"/>
           <w:sz w:val="22"/>
         </w:rPr>
-        <w:t>Asanele Consultants (Pty) Ltd</w:t>
+        <w:t>Comprac Energy (Pty) Ltd</w:t>
       </w:r>
       <w:r>
         <w:rPr>
@@ -1495,7 +1495,7 @@
           <w:color w:val="FF0000"/>
           <w:sz w:val="22"/>
         </w:rPr>
-        <w:t>Asanele Consultants (Pty) Ltd</w:t>
+        <w:t>Comprac Energy (Pty) Ltd</w:t>
       </w:r>
       <w:r>
         <w:rPr>
@@ -1582,7 +1582,7 @@
           <w:color w:val="FF0000"/>
           <w:sz w:val="22"/>
         </w:rPr>
-        <w:t>Asanele Consultants (Pty) Ltd</w:t>
+        <w:t>Comprac Energy (Pty) Ltd</w:t>
       </w:r>
       <w:r>
         <w:rPr>
@@ -1617,7 +1617,7 @@
           <w:color w:val="FF0000"/>
           <w:sz w:val="22"/>
         </w:rPr>
-        <w:t>Asanele Consultants (Pty) Ltd</w:t>
+        <w:t>Comprac Energy (Pty) Ltd</w:t>
       </w:r>
       <w:r>
         <w:rPr>
@@ -1661,7 +1661,7 @@
           <w:color w:val="FF0000"/>
           <w:sz w:val="22"/>
         </w:rPr>
-        <w:t>Asanele Consultants (Pty) Ltd</w:t>
+        <w:t>Comprac Energy (Pty) Ltd</w:t>
       </w:r>
       <w:r>
         <w:rPr>
@@ -1770,7 +1770,7 @@
           <w:color w:val="FF0000"/>
           <w:sz w:val="22"/>
         </w:rPr>
-        <w:t>Asanele Consultants (Pty) Ltd</w:t>
+        <w:t>Comprac Energy (Pty) Ltd</w:t>
       </w:r>
       <w:r>
         <w:rPr>
@@ -1798,7 +1798,7 @@
           <w:color w:val="FF0000"/>
           <w:sz w:val="22"/>
         </w:rPr>
-        <w:t xml:space="preserve">Asanele Consultants (Pty) Ltd </w:t>
+        <w:t xml:space="preserve">Comprac Energy (Pty) Ltd </w:t>
       </w:r>
       <w:r>
         <w:rPr>
@@ -2072,7 +2072,7 @@
           <w:color w:val="FF0000"/>
           <w:sz w:val="22"/>
         </w:rPr>
-        <w:t>Asanele Consultants (Pty) Ltd</w:t>
+        <w:t>Comprac Energy (Pty) Ltd</w:t>
       </w:r>
       <w:r>
         <w:rPr>
@@ -2677,7 +2677,7 @@
           <w:color w:val="FF0000"/>
           <w:sz w:val="22"/>
         </w:rPr>
-        <w:t>Asanele Consultants (Pty) Ltd</w:t>
+        <w:t>Comprac Energy (Pty) Ltd</w:t>
       </w:r>
       <w:r>
         <w:rPr>
@@ -2712,7 +2712,7 @@
           <w:color w:val="FF0000"/>
           <w:sz w:val="22"/>
         </w:rPr>
-        <w:t>Asanele Consultants (Pty) Ltd</w:t>
+        <w:t>Comprac Energy (Pty) Ltd</w:t>
       </w:r>
       <w:r>
         <w:rPr>
@@ -2725,7 +2725,7 @@
           <w:color w:val="FF0000"/>
           <w:sz w:val="22"/>
         </w:rPr>
-        <w:t>Asanele Consultants (Pty) Ltd</w:t>
+        <w:t>Comprac Energy (Pty) Ltd</w:t>
       </w:r>
       <w:r>
         <w:rPr>
@@ -2738,7 +2738,7 @@
           <w:color w:val="FF0000"/>
           <w:sz w:val="22"/>
         </w:rPr>
-        <w:t>Asanele Consultants (Pty) Ltd</w:t>
+        <w:t>Comprac Energy (Pty) Ltd</w:t>
       </w:r>
       <w:r>
         <w:rPr>
@@ -2923,7 +2923,7 @@
           <w:color w:val="FF0000"/>
           <w:sz w:val="22"/>
         </w:rPr>
-        <w:t>Asanele Consultants (Pty) Ltd</w:t>
+        <w:t>Comprac Energy (Pty) Ltd</w:t>
       </w:r>
       <w:r>
         <w:rPr>
@@ -2985,7 +2985,7 @@
           <w:color w:val="FF0000"/>
           <w:sz w:val="22"/>
         </w:rPr>
-        <w:t>Asanele Consultants (Pty) Ltd</w:t>
+        <w:t>Comprac Energy (Pty) Ltd</w:t>
       </w:r>
       <w:r>
         <w:rPr>
@@ -3103,7 +3103,7 @@
           <w:color w:val="FF0000"/>
           <w:sz w:val="22"/>
         </w:rPr>
-        <w:t>Asanele Consultants (Pty) Ltd</w:t>
+        <w:t>Comprac Energy (Pty) Ltd</w:t>
       </w:r>
       <w:r>
         <w:rPr>
@@ -3311,7 +3311,7 @@
           <w:color w:val="FF0000"/>
           <w:sz w:val="22"/>
         </w:rPr>
-        <w:t>Asanele Consultants (Pty) Ltd</w:t>
+        <w:t>Comprac Energy (Pty) Ltd</w:t>
       </w:r>
     </w:p>
     <w:p>
@@ -3925,7 +3925,7 @@
           <w:color w:val="FF0000"/>
           <w:sz w:val="16"/>
         </w:rPr>
-        <w:t>Asanele Consultants (Pty) Ltd</w:t>
+        <w:t>Comprac Energy (Pty) Ltd</w:t>
       </w:r>
       <w:r>
         <w:rPr>
@@ -3941,7 +3941,7 @@
           <w:color w:val="FF0000"/>
           <w:sz w:val="16"/>
         </w:rPr>
-        <w:t>Asanele Consultants (Pty) Ltd</w:t>
+        <w:t>Comprac Energy (Pty) Ltd</w:t>
       </w:r>
       <w:r>
         <w:rPr>
@@ -4393,7 +4393,7 @@
             <a:graphicData uri="http://schemas.openxmlformats.org/drawingml/2006/picture">
               <pic:pic>
                 <pic:nvPicPr>
-                  <pic:cNvPr id="0" name="shield.png"/>
+                  <pic:cNvPr id="0" name="image.jpg"/>
                   <pic:cNvPicPr/>
                 </pic:nvPicPr>
                 <pic:blipFill>
@@ -4450,7 +4450,7 @@
         <w:sz w:val="16"/>
       </w:rPr>
       <w:br/>
-      <w:t>Asanele Consultants (Pty) Ltd</w:t>
+      <w:t>Comprac Energy (Pty) Ltd</w:t>
     </w:r>
     <w:r>
       <w:rPr>

</xml_diff>

<commit_message>
Fixes for Maintenance Page
</commit_message>
<xml_diff>
--- a/output.docx
+++ b/output.docx
@@ -42,7 +42,7 @@
           <w:color w:val="FF0000"/>
           <w:sz w:val="22"/>
         </w:rPr>
-        <w:t>HARBOUR TERRACE BODY CORPORATE</w:t>
+        <w:t>CLIENT</w:t>
       </w:r>
     </w:p>
     <w:p>
@@ -63,11 +63,11 @@
           <w:color w:val="FF0000"/>
           <w:sz w:val="22"/>
         </w:rPr>
-        <w:t>9 Boundary Road</w:t>
+        <w:t>A</w:t>
         <w:br/>
-        <w:t>Green Point</w:t>
+        <w:t>B</w:t>
         <w:br/>
-        <w:t>Cape Town</w:t>
+        <w:t>C</w:t>
       </w:r>
     </w:p>
     <w:p>
@@ -88,7 +88,7 @@
           <w:color w:val="FF0000"/>
           <w:sz w:val="22"/>
         </w:rPr>
-        <w:t>15 July 2024</w:t>
+        <w:t>18 July 2024</w:t>
       </w:r>
     </w:p>
     <w:p>
@@ -116,7 +116,7 @@
           <w:i/>
           <w:color w:val="0070C0"/>
         </w:rPr>
-        <w:t>foxmoss@isoft.co.za</w:t>
+        <w:t>EMAIL</w:t>
       </w:r>
     </w:p>
     <w:p>
@@ -143,7 +143,7 @@
           <w:color w:val="FF0000"/>
           <w:sz w:val="22"/>
         </w:rPr>
-        <w:t>Maon Moss</w:t>
+        <w:t>ADDRESSEE</w:t>
       </w:r>
     </w:p>
     <w:p>
@@ -170,7 +170,7 @@
           <w:color w:val="FF0000"/>
           <w:sz w:val="22"/>
         </w:rPr>
-        <w:t>Maon Moss</w:t>
+        <w:t>ADDRESSEE</w:t>
       </w:r>
     </w:p>
     <w:p>
@@ -204,7 +204,7 @@
           <w:color w:val="FF0000"/>
           <w:sz w:val="22"/>
         </w:rPr>
-        <w:t xml:space="preserve"> HARBOUR TERRACE BODY CORPORATE – HARBOUR TERRACE</w:t>
+        <w:t xml:space="preserve"> CLIENT – SITE</w:t>
       </w:r>
     </w:p>
     <w:p>
@@ -251,7 +251,7 @@
           <w:color w:val="FF0000"/>
           <w:sz w:val="22"/>
         </w:rPr>
-        <w:t>Comprac Energy (Pty) Ltd</w:t>
+        <w:t>Comsaf (Pty) Ltd</w:t>
       </w:r>
       <w:r>
         <w:rPr>
@@ -264,7 +264,7 @@
           <w:color w:val="FF0000"/>
           <w:sz w:val="22"/>
         </w:rPr>
-        <w:t xml:space="preserve">Harbour Terrace Body Corporate </w:t>
+        <w:t xml:space="preserve">CLIENT </w:t>
       </w:r>
       <w:r>
         <w:rPr>
@@ -277,7 +277,7 @@
           <w:color w:val="FF0000"/>
           <w:sz w:val="22"/>
         </w:rPr>
-        <w:t xml:space="preserve">Comprac Energy (Pty) Ltd </w:t>
+        <w:t xml:space="preserve">Comsaf (Pty) Ltd </w:t>
       </w:r>
       <w:r>
         <w:rPr>
@@ -290,7 +290,7 @@
           <w:color w:val="FF0000"/>
           <w:sz w:val="22"/>
         </w:rPr>
-        <w:t xml:space="preserve">Harbour Terrace Body Corporate </w:t>
+        <w:t xml:space="preserve">CLIENT </w:t>
       </w:r>
       <w:r>
         <w:rPr>
@@ -378,7 +378,7 @@
           <w:color w:val="FF0000"/>
           <w:sz w:val="22"/>
         </w:rPr>
-        <w:t>Comprac Energy (Pty) Ltd</w:t>
+        <w:t>Comsaf (Pty) Ltd</w:t>
       </w:r>
       <w:r>
         <w:rPr>
@@ -580,7 +580,7 @@
           <w:color w:val="FF0000"/>
           <w:sz w:val="22"/>
         </w:rPr>
-        <w:t>Comprac Energy (Pty) Ltd</w:t>
+        <w:t>Comsaf (Pty) Ltd</w:t>
       </w:r>
       <w:r>
         <w:rPr>
@@ -794,7 +794,7 @@
           <w:color w:val="FF0000"/>
           <w:sz w:val="22"/>
         </w:rPr>
-        <w:t>Comprac Energy (Pty) Ltd</w:t>
+        <w:t>Comsaf (Pty) Ltd</w:t>
       </w:r>
       <w:r>
         <w:rPr>
@@ -897,7 +897,7 @@
           <w:color w:val="FF0000"/>
           <w:sz w:val="22"/>
         </w:rPr>
-        <w:t>Comprac Energy (Pty) Ltd</w:t>
+        <w:t>Comsaf (Pty) Ltd</w:t>
       </w:r>
       <w:r>
         <w:rPr>
@@ -964,7 +964,7 @@
           <w:color w:val="FF0000"/>
           <w:sz w:val="22"/>
         </w:rPr>
-        <w:t>Harbour Terrace</w:t>
+        <w:t>SITE</w:t>
       </w:r>
       <w:r>
         <w:rPr>
@@ -1159,7 +1159,7 @@
           <w:color w:val="FF0000"/>
           <w:sz w:val="22"/>
         </w:rPr>
-        <w:t>Comprac Energy (Pty) Ltd</w:t>
+        <w:t>Comsaf (Pty) Ltd</w:t>
       </w:r>
       <w:r>
         <w:rPr>
@@ -1215,7 +1215,7 @@
           <w:color w:val="FF0000"/>
           <w:sz w:val="22"/>
         </w:rPr>
-        <w:t>Comprac Energy (Pty) Ltd</w:t>
+        <w:t>Comsaf (Pty) Ltd</w:t>
       </w:r>
       <w:r>
         <w:rPr>
@@ -1457,7 +1457,7 @@
           <w:color w:val="FF0000"/>
           <w:sz w:val="22"/>
         </w:rPr>
-        <w:t>Comprac Energy (Pty) Ltd</w:t>
+        <w:t>Comsaf (Pty) Ltd</w:t>
       </w:r>
       <w:r>
         <w:rPr>
@@ -1495,7 +1495,7 @@
           <w:color w:val="FF0000"/>
           <w:sz w:val="22"/>
         </w:rPr>
-        <w:t>Comprac Energy (Pty) Ltd</w:t>
+        <w:t>Comsaf (Pty) Ltd</w:t>
       </w:r>
       <w:r>
         <w:rPr>
@@ -1582,7 +1582,7 @@
           <w:color w:val="FF0000"/>
           <w:sz w:val="22"/>
         </w:rPr>
-        <w:t>Comprac Energy (Pty) Ltd</w:t>
+        <w:t>Comsaf (Pty) Ltd</w:t>
       </w:r>
       <w:r>
         <w:rPr>
@@ -1617,7 +1617,7 @@
           <w:color w:val="FF0000"/>
           <w:sz w:val="22"/>
         </w:rPr>
-        <w:t>Comprac Energy (Pty) Ltd</w:t>
+        <w:t>Comsaf (Pty) Ltd</w:t>
       </w:r>
       <w:r>
         <w:rPr>
@@ -1661,7 +1661,7 @@
           <w:color w:val="FF0000"/>
           <w:sz w:val="22"/>
         </w:rPr>
-        <w:t>Comprac Energy (Pty) Ltd</w:t>
+        <w:t>Comsaf (Pty) Ltd</w:t>
       </w:r>
       <w:r>
         <w:rPr>
@@ -1676,14 +1676,14 @@
           <w:color w:val="FF0000"/>
           <w:sz w:val="22"/>
         </w:rPr>
-        <w:t>XXXX</w:t>
+        <w:t xml:space="preserve">2 </w:t>
       </w:r>
       <w:r>
         <w:rPr>
           <w:b/>
           <w:sz w:val="22"/>
         </w:rPr>
-        <w:t xml:space="preserve"> basis to conduct full Health &amp; Safety Site Inspections and submit reports, detailing inspection results and any remedial action required by the Principal Contractor and / or other Contractors.</w:t>
+        <w:t>visits per month basis to conduct full Health &amp; Safety Site Inspections and submit reports, detailing inspection results and any remedial action required by the Principal Contractor and / or other Contractors.</w:t>
       </w:r>
     </w:p>
     <w:p>
@@ -1770,7 +1770,7 @@
           <w:color w:val="FF0000"/>
           <w:sz w:val="22"/>
         </w:rPr>
-        <w:t>Comprac Energy (Pty) Ltd</w:t>
+        <w:t>Comsaf (Pty) Ltd</w:t>
       </w:r>
       <w:r>
         <w:rPr>
@@ -1798,7 +1798,7 @@
           <w:color w:val="FF0000"/>
           <w:sz w:val="22"/>
         </w:rPr>
-        <w:t xml:space="preserve">Comprac Energy (Pty) Ltd </w:t>
+        <w:t xml:space="preserve">Comsaf (Pty) Ltd </w:t>
       </w:r>
       <w:r>
         <w:rPr>
@@ -1889,7 +1889,7 @@
           <w:color w:val="FF0000"/>
           <w:sz w:val="22"/>
         </w:rPr>
-        <w:t>9110.0</w:t>
+        <w:t>3000.0</w:t>
       </w:r>
       <w:r>
         <w:rPr>
@@ -2072,7 +2072,7 @@
           <w:color w:val="FF0000"/>
           <w:sz w:val="22"/>
         </w:rPr>
-        <w:t>Comprac Energy (Pty) Ltd</w:t>
+        <w:t>Comsaf (Pty) Ltd</w:t>
       </w:r>
       <w:r>
         <w:rPr>
@@ -2340,7 +2340,7 @@
           <w:color w:val="FF0000"/>
           <w:sz w:val="22"/>
         </w:rPr>
-        <w:t>RXX XXX-XX</w:t>
+        <w:t>R12345</w:t>
       </w:r>
       <w:r>
         <w:rPr>
@@ -2465,7 +2465,7 @@
           <w:color w:val="FF0000"/>
           <w:sz w:val="22"/>
         </w:rPr>
-        <w:t>Harbour Terrace Body Corporate</w:t>
+        <w:t>CLIENT</w:t>
       </w:r>
       <w:r>
         <w:rPr>
@@ -2478,7 +2478,7 @@
           <w:color w:val="FF0000"/>
           <w:sz w:val="22"/>
         </w:rPr>
-        <w:t>Harbour Terrace Body Corporate</w:t>
+        <w:t>CLIENT</w:t>
       </w:r>
       <w:r>
         <w:rPr>
@@ -2526,7 +2526,7 @@
           <w:color w:val="FF0000"/>
           <w:sz w:val="22"/>
         </w:rPr>
-        <w:t>Harbour Terrace Body Corporate</w:t>
+        <w:t>CLIENT</w:t>
       </w:r>
       <w:r>
         <w:rPr>
@@ -2636,7 +2636,7 @@
           <w:color w:val="FF0000"/>
           <w:sz w:val="22"/>
         </w:rPr>
-        <w:t>XX</w:t>
+        <w:t>10</w:t>
       </w:r>
       <w:r>
         <w:rPr>
@@ -2677,7 +2677,7 @@
           <w:color w:val="FF0000"/>
           <w:sz w:val="22"/>
         </w:rPr>
-        <w:t>Comprac Energy (Pty) Ltd</w:t>
+        <w:t>Comsaf (Pty) Ltd</w:t>
       </w:r>
       <w:r>
         <w:rPr>
@@ -2712,7 +2712,7 @@
           <w:color w:val="FF0000"/>
           <w:sz w:val="22"/>
         </w:rPr>
-        <w:t>Comprac Energy (Pty) Ltd</w:t>
+        <w:t>Comsaf (Pty) Ltd</w:t>
       </w:r>
       <w:r>
         <w:rPr>
@@ -2725,7 +2725,7 @@
           <w:color w:val="FF0000"/>
           <w:sz w:val="22"/>
         </w:rPr>
-        <w:t>Comprac Energy (Pty) Ltd</w:t>
+        <w:t>Comsaf (Pty) Ltd</w:t>
       </w:r>
       <w:r>
         <w:rPr>
@@ -2738,7 +2738,7 @@
           <w:color w:val="FF0000"/>
           <w:sz w:val="22"/>
         </w:rPr>
-        <w:t>Comprac Energy (Pty) Ltd</w:t>
+        <w:t>Comsaf (Pty) Ltd</w:t>
       </w:r>
       <w:r>
         <w:rPr>
@@ -2923,7 +2923,7 @@
           <w:color w:val="FF0000"/>
           <w:sz w:val="22"/>
         </w:rPr>
-        <w:t>Comprac Energy (Pty) Ltd</w:t>
+        <w:t>Comsaf (Pty) Ltd</w:t>
       </w:r>
       <w:r>
         <w:rPr>
@@ -2985,7 +2985,7 @@
           <w:color w:val="FF0000"/>
           <w:sz w:val="22"/>
         </w:rPr>
-        <w:t>Comprac Energy (Pty) Ltd</w:t>
+        <w:t>Comsaf (Pty) Ltd</w:t>
       </w:r>
       <w:r>
         <w:rPr>
@@ -3090,7 +3090,7 @@
           <w:color w:val="FF0000"/>
           <w:sz w:val="22"/>
         </w:rPr>
-        <w:t xml:space="preserve">Harbour Terrace Body Corporate </w:t>
+        <w:t xml:space="preserve">CLIENT </w:t>
       </w:r>
       <w:r>
         <w:rPr>
@@ -3103,7 +3103,7 @@
           <w:color w:val="FF0000"/>
           <w:sz w:val="22"/>
         </w:rPr>
-        <w:t>Comprac Energy (Pty) Ltd</w:t>
+        <w:t>Comsaf (Pty) Ltd</w:t>
       </w:r>
       <w:r>
         <w:rPr>
@@ -3311,7 +3311,7 @@
           <w:color w:val="FF0000"/>
           <w:sz w:val="22"/>
         </w:rPr>
-        <w:t>Comprac Energy (Pty) Ltd</w:t>
+        <w:t>Comsaf (Pty) Ltd</w:t>
       </w:r>
     </w:p>
     <w:p>
@@ -3451,7 +3451,7 @@
                 <w:color w:val="FF0000"/>
                 <w:sz w:val="24"/>
               </w:rPr>
-              <w:t>HARBOUR TERRACE BODY CORPORATE</w:t>
+              <w:t>CLIENT</w:t>
             </w:r>
           </w:p>
           <w:p>
@@ -3470,7 +3470,7 @@
                 <w:color w:val="FF0000"/>
                 <w:sz w:val="24"/>
               </w:rPr>
-              <w:t>HARBOUR TERRACE</w:t>
+              <w:t>SITE</w:t>
             </w:r>
           </w:p>
         </w:tc>
@@ -3551,7 +3551,7 @@
                 <w:color w:val="FF0000"/>
                 <w:sz w:val="22"/>
               </w:rPr>
-              <w:t xml:space="preserve">R 9110.0 </w:t>
+              <w:t xml:space="preserve">R 3000.0 </w:t>
             </w:r>
             <w:r>
               <w:rPr>
@@ -3594,7 +3594,351 @@
                 <w:color w:val="FF0000"/>
                 <w:sz w:val="22"/>
               </w:rPr>
-              <w:t>R 9110.0</w:t>
+              <w:t>R 3000.0</w:t>
+            </w:r>
+            <w:r>
+              <w:rPr>
+                <w:rFonts w:ascii="Arial Narrow" w:hAnsi="Arial Narrow"/>
+              </w:rPr>
+              <w:t xml:space="preserve"> per month exc. VAT</w:t>
+            </w:r>
+          </w:p>
+        </w:tc>
+      </w:tr>
+      <w:tr>
+        <w:trPr>
+          <w:trHeight w:val="425"/>
+        </w:trPr>
+        <w:tc>
+          <w:tcPr>
+            <w:tcW w:type="dxa" w:w="2122"/>
+            <w:vAlign w:val="center"/>
+          </w:tcPr>
+          <w:p/>
+          <w:p>
+            <w:r>
+              <w:rPr>
+                <w:b/>
+              </w:rPr>
+              <w:t>Month 3</w:t>
+            </w:r>
+          </w:p>
+        </w:tc>
+        <w:tc>
+          <w:tcPr>
+            <w:tcW w:type="dxa" w:w="7938"/>
+            <w:vAlign w:val="center"/>
+          </w:tcPr>
+          <w:p/>
+          <w:p>
+            <w:r>
+              <w:rPr>
+                <w:rFonts w:ascii="Arial Narrow" w:hAnsi="Arial Narrow"/>
+                <w:color w:val="FF0000"/>
+                <w:sz w:val="22"/>
+              </w:rPr>
+              <w:t>R 3000.0</w:t>
+            </w:r>
+            <w:r>
+              <w:rPr>
+                <w:rFonts w:ascii="Arial Narrow" w:hAnsi="Arial Narrow"/>
+              </w:rPr>
+              <w:t xml:space="preserve"> per month exc. VAT</w:t>
+            </w:r>
+          </w:p>
+        </w:tc>
+      </w:tr>
+      <w:tr>
+        <w:trPr>
+          <w:trHeight w:val="425"/>
+        </w:trPr>
+        <w:tc>
+          <w:tcPr>
+            <w:tcW w:type="dxa" w:w="2122"/>
+            <w:vAlign w:val="center"/>
+          </w:tcPr>
+          <w:p/>
+          <w:p>
+            <w:r>
+              <w:rPr>
+                <w:b/>
+              </w:rPr>
+              <w:t>Month 4</w:t>
+            </w:r>
+          </w:p>
+        </w:tc>
+        <w:tc>
+          <w:tcPr>
+            <w:tcW w:type="dxa" w:w="7938"/>
+            <w:vAlign w:val="center"/>
+          </w:tcPr>
+          <w:p/>
+          <w:p>
+            <w:r>
+              <w:rPr>
+                <w:rFonts w:ascii="Arial Narrow" w:hAnsi="Arial Narrow"/>
+                <w:color w:val="FF0000"/>
+                <w:sz w:val="22"/>
+              </w:rPr>
+              <w:t>R 3000.0</w:t>
+            </w:r>
+            <w:r>
+              <w:rPr>
+                <w:rFonts w:ascii="Arial Narrow" w:hAnsi="Arial Narrow"/>
+              </w:rPr>
+              <w:t xml:space="preserve"> per month exc. VAT</w:t>
+            </w:r>
+          </w:p>
+        </w:tc>
+      </w:tr>
+      <w:tr>
+        <w:trPr>
+          <w:trHeight w:val="425"/>
+        </w:trPr>
+        <w:tc>
+          <w:tcPr>
+            <w:tcW w:type="dxa" w:w="2122"/>
+            <w:vAlign w:val="center"/>
+          </w:tcPr>
+          <w:p/>
+          <w:p>
+            <w:r>
+              <w:rPr>
+                <w:b/>
+              </w:rPr>
+              <w:t>Month 5</w:t>
+            </w:r>
+          </w:p>
+        </w:tc>
+        <w:tc>
+          <w:tcPr>
+            <w:tcW w:type="dxa" w:w="7938"/>
+            <w:vAlign w:val="center"/>
+          </w:tcPr>
+          <w:p/>
+          <w:p>
+            <w:r>
+              <w:rPr>
+                <w:rFonts w:ascii="Arial Narrow" w:hAnsi="Arial Narrow"/>
+                <w:color w:val="FF0000"/>
+                <w:sz w:val="22"/>
+              </w:rPr>
+              <w:t>R 3000.0</w:t>
+            </w:r>
+            <w:r>
+              <w:rPr>
+                <w:rFonts w:ascii="Arial Narrow" w:hAnsi="Arial Narrow"/>
+              </w:rPr>
+              <w:t xml:space="preserve"> per month exc. VAT</w:t>
+            </w:r>
+          </w:p>
+        </w:tc>
+      </w:tr>
+      <w:tr>
+        <w:trPr>
+          <w:trHeight w:val="425"/>
+        </w:trPr>
+        <w:tc>
+          <w:tcPr>
+            <w:tcW w:type="dxa" w:w="2122"/>
+            <w:vAlign w:val="center"/>
+          </w:tcPr>
+          <w:p/>
+          <w:p>
+            <w:r>
+              <w:rPr>
+                <w:b/>
+              </w:rPr>
+              <w:t>Month 6</w:t>
+            </w:r>
+          </w:p>
+        </w:tc>
+        <w:tc>
+          <w:tcPr>
+            <w:tcW w:type="dxa" w:w="7938"/>
+            <w:vAlign w:val="center"/>
+          </w:tcPr>
+          <w:p/>
+          <w:p>
+            <w:r>
+              <w:rPr>
+                <w:rFonts w:ascii="Arial Narrow" w:hAnsi="Arial Narrow"/>
+                <w:color w:val="FF0000"/>
+                <w:sz w:val="22"/>
+              </w:rPr>
+              <w:t>R 3000.0</w:t>
+            </w:r>
+            <w:r>
+              <w:rPr>
+                <w:rFonts w:ascii="Arial Narrow" w:hAnsi="Arial Narrow"/>
+              </w:rPr>
+              <w:t xml:space="preserve"> per month exc. VAT</w:t>
+            </w:r>
+          </w:p>
+        </w:tc>
+      </w:tr>
+      <w:tr>
+        <w:trPr>
+          <w:trHeight w:val="425"/>
+        </w:trPr>
+        <w:tc>
+          <w:tcPr>
+            <w:tcW w:type="dxa" w:w="2122"/>
+            <w:vAlign w:val="center"/>
+          </w:tcPr>
+          <w:p/>
+          <w:p>
+            <w:r>
+              <w:rPr>
+                <w:b/>
+              </w:rPr>
+              <w:t>Month 7</w:t>
+            </w:r>
+          </w:p>
+        </w:tc>
+        <w:tc>
+          <w:tcPr>
+            <w:tcW w:type="dxa" w:w="7938"/>
+            <w:vAlign w:val="center"/>
+          </w:tcPr>
+          <w:p/>
+          <w:p>
+            <w:r>
+              <w:rPr>
+                <w:rFonts w:ascii="Arial Narrow" w:hAnsi="Arial Narrow"/>
+                <w:color w:val="FF0000"/>
+                <w:sz w:val="22"/>
+              </w:rPr>
+              <w:t>R 3000.0</w:t>
+            </w:r>
+            <w:r>
+              <w:rPr>
+                <w:rFonts w:ascii="Arial Narrow" w:hAnsi="Arial Narrow"/>
+              </w:rPr>
+              <w:t xml:space="preserve"> per month exc. VAT</w:t>
+            </w:r>
+          </w:p>
+        </w:tc>
+      </w:tr>
+      <w:tr>
+        <w:trPr>
+          <w:trHeight w:val="425"/>
+        </w:trPr>
+        <w:tc>
+          <w:tcPr>
+            <w:tcW w:type="dxa" w:w="2122"/>
+            <w:vAlign w:val="center"/>
+          </w:tcPr>
+          <w:p/>
+          <w:p>
+            <w:r>
+              <w:rPr>
+                <w:b/>
+              </w:rPr>
+              <w:t>Month 8</w:t>
+            </w:r>
+          </w:p>
+        </w:tc>
+        <w:tc>
+          <w:tcPr>
+            <w:tcW w:type="dxa" w:w="7938"/>
+            <w:vAlign w:val="center"/>
+          </w:tcPr>
+          <w:p/>
+          <w:p>
+            <w:r>
+              <w:rPr>
+                <w:rFonts w:ascii="Arial Narrow" w:hAnsi="Arial Narrow"/>
+                <w:color w:val="FF0000"/>
+                <w:sz w:val="22"/>
+              </w:rPr>
+              <w:t>R 3000.0</w:t>
+            </w:r>
+            <w:r>
+              <w:rPr>
+                <w:rFonts w:ascii="Arial Narrow" w:hAnsi="Arial Narrow"/>
+              </w:rPr>
+              <w:t xml:space="preserve"> per month exc. VAT</w:t>
+            </w:r>
+          </w:p>
+        </w:tc>
+      </w:tr>
+      <w:tr>
+        <w:trPr>
+          <w:trHeight w:val="425"/>
+        </w:trPr>
+        <w:tc>
+          <w:tcPr>
+            <w:tcW w:type="dxa" w:w="2122"/>
+            <w:vAlign w:val="center"/>
+          </w:tcPr>
+          <w:p/>
+          <w:p>
+            <w:r>
+              <w:rPr>
+                <w:b/>
+              </w:rPr>
+              <w:t>Month 9</w:t>
+            </w:r>
+          </w:p>
+        </w:tc>
+        <w:tc>
+          <w:tcPr>
+            <w:tcW w:type="dxa" w:w="7938"/>
+            <w:vAlign w:val="center"/>
+          </w:tcPr>
+          <w:p/>
+          <w:p>
+            <w:r>
+              <w:rPr>
+                <w:rFonts w:ascii="Arial Narrow" w:hAnsi="Arial Narrow"/>
+                <w:color w:val="FF0000"/>
+                <w:sz w:val="22"/>
+              </w:rPr>
+              <w:t>R 3000.0</w:t>
+            </w:r>
+            <w:r>
+              <w:rPr>
+                <w:rFonts w:ascii="Arial Narrow" w:hAnsi="Arial Narrow"/>
+              </w:rPr>
+              <w:t xml:space="preserve"> per month exc. VAT</w:t>
+            </w:r>
+          </w:p>
+        </w:tc>
+      </w:tr>
+      <w:tr>
+        <w:trPr>
+          <w:trHeight w:val="425"/>
+        </w:trPr>
+        <w:tc>
+          <w:tcPr>
+            <w:tcW w:type="dxa" w:w="2122"/>
+            <w:vAlign w:val="center"/>
+          </w:tcPr>
+          <w:p/>
+          <w:p>
+            <w:r>
+              <w:rPr>
+                <w:b/>
+              </w:rPr>
+              <w:t>Month 10</w:t>
+            </w:r>
+          </w:p>
+        </w:tc>
+        <w:tc>
+          <w:tcPr>
+            <w:tcW w:type="dxa" w:w="7938"/>
+            <w:vAlign w:val="center"/>
+          </w:tcPr>
+          <w:p/>
+          <w:p>
+            <w:r>
+              <w:rPr>
+                <w:rFonts w:ascii="Arial Narrow" w:hAnsi="Arial Narrow"/>
+                <w:color w:val="FF0000"/>
+                <w:sz w:val="22"/>
+              </w:rPr>
+              <w:t>R 3000.0</w:t>
             </w:r>
             <w:r>
               <w:rPr>
@@ -3833,7 +4177,6 @@
                 <w:i/>
                 <w:color w:val="FF0000"/>
               </w:rPr>
-              <w:t>XX-XXXX-XX-XX22</w:t>
             </w:r>
             <w:r>
               <w:rPr>
@@ -3925,7 +4268,7 @@
           <w:color w:val="FF0000"/>
           <w:sz w:val="16"/>
         </w:rPr>
-        <w:t>Comprac Energy (Pty) Ltd</w:t>
+        <w:t>Comsaf (Pty) Ltd</w:t>
       </w:r>
       <w:r>
         <w:rPr>
@@ -3941,7 +4284,7 @@
           <w:color w:val="FF0000"/>
           <w:sz w:val="16"/>
         </w:rPr>
-        <w:t>Comprac Energy (Pty) Ltd</w:t>
+        <w:t>Comsaf (Pty) Ltd</w:t>
       </w:r>
       <w:r>
         <w:rPr>
@@ -4450,7 +4793,7 @@
         <w:sz w:val="16"/>
       </w:rPr>
       <w:br/>
-      <w:t>Comprac Energy (Pty) Ltd</w:t>
+      <w:t>Comsaf (Pty) Ltd</w:t>
     </w:r>
     <w:r>
       <w:rPr>
@@ -4530,7 +4873,6 @@
         <w:color w:val="FF0000"/>
         <w:sz w:val="22"/>
       </w:rPr>
-      <w:t>WC2215/0624</w:t>
     </w:r>
   </w:p>
   <w:p/>
@@ -4706,7 +5048,6 @@
         <w:color w:val="FF0000"/>
         <w:sz w:val="22"/>
       </w:rPr>
-      <w:t>WC2215/0624</w:t>
     </w:r>
   </w:p>
   <w:p>

</xml_diff>

<commit_message>
Error logging and int div fix
</commit_message>
<xml_diff>
--- a/output.docx
+++ b/output.docx
@@ -88,7 +88,7 @@
           <w:color w:val="FF0000"/>
           <w:sz w:val="22"/>
         </w:rPr>
-        <w:t>18 July 2024</w:t>
+        <w:t>19 July 2024</w:t>
       </w:r>
     </w:p>
     <w:p>
@@ -116,7 +116,7 @@
           <w:i/>
           <w:color w:val="0070C0"/>
         </w:rPr>
-        <w:t>EMAIL</w:t>
+        <w:t>test@email.com</w:t>
       </w:r>
     </w:p>
     <w:p>
@@ -143,7 +143,7 @@
           <w:color w:val="FF0000"/>
           <w:sz w:val="22"/>
         </w:rPr>
-        <w:t>ADDRESSEE</w:t>
+        <w:t>PERSON</w:t>
       </w:r>
     </w:p>
     <w:p>
@@ -170,7 +170,7 @@
           <w:color w:val="FF0000"/>
           <w:sz w:val="22"/>
         </w:rPr>
-        <w:t>ADDRESSEE</w:t>
+        <w:t>PERSON</w:t>
       </w:r>
     </w:p>
     <w:p>
@@ -251,7 +251,7 @@
           <w:color w:val="FF0000"/>
           <w:sz w:val="22"/>
         </w:rPr>
-        <w:t>Comsaf (Pty) Ltd</w:t>
+        <w:t>Comprac Gauteng (Pty) Ltd</w:t>
       </w:r>
       <w:r>
         <w:rPr>
@@ -277,7 +277,7 @@
           <w:color w:val="FF0000"/>
           <w:sz w:val="22"/>
         </w:rPr>
-        <w:t xml:space="preserve">Comsaf (Pty) Ltd </w:t>
+        <w:t xml:space="preserve">Comprac Gauteng (Pty) Ltd </w:t>
       </w:r>
       <w:r>
         <w:rPr>
@@ -378,7 +378,7 @@
           <w:color w:val="FF0000"/>
           <w:sz w:val="22"/>
         </w:rPr>
-        <w:t>Comsaf (Pty) Ltd</w:t>
+        <w:t>Comprac Gauteng (Pty) Ltd</w:t>
       </w:r>
       <w:r>
         <w:rPr>
@@ -580,7 +580,7 @@
           <w:color w:val="FF0000"/>
           <w:sz w:val="22"/>
         </w:rPr>
-        <w:t>Comsaf (Pty) Ltd</w:t>
+        <w:t>Comprac Gauteng (Pty) Ltd</w:t>
       </w:r>
       <w:r>
         <w:rPr>
@@ -794,7 +794,7 @@
           <w:color w:val="FF0000"/>
           <w:sz w:val="22"/>
         </w:rPr>
-        <w:t>Comsaf (Pty) Ltd</w:t>
+        <w:t>Comprac Gauteng (Pty) Ltd</w:t>
       </w:r>
       <w:r>
         <w:rPr>
@@ -897,7 +897,7 @@
           <w:color w:val="FF0000"/>
           <w:sz w:val="22"/>
         </w:rPr>
-        <w:t>Comsaf (Pty) Ltd</w:t>
+        <w:t>Comprac Gauteng (Pty) Ltd</w:t>
       </w:r>
       <w:r>
         <w:rPr>
@@ -1159,7 +1159,7 @@
           <w:color w:val="FF0000"/>
           <w:sz w:val="22"/>
         </w:rPr>
-        <w:t>Comsaf (Pty) Ltd</w:t>
+        <w:t>Comprac Gauteng (Pty) Ltd</w:t>
       </w:r>
       <w:r>
         <w:rPr>
@@ -1215,7 +1215,7 @@
           <w:color w:val="FF0000"/>
           <w:sz w:val="22"/>
         </w:rPr>
-        <w:t>Comsaf (Pty) Ltd</w:t>
+        <w:t>Comprac Gauteng (Pty) Ltd</w:t>
       </w:r>
       <w:r>
         <w:rPr>
@@ -1457,7 +1457,7 @@
           <w:color w:val="FF0000"/>
           <w:sz w:val="22"/>
         </w:rPr>
-        <w:t>Comsaf (Pty) Ltd</w:t>
+        <w:t>Comprac Gauteng (Pty) Ltd</w:t>
       </w:r>
       <w:r>
         <w:rPr>
@@ -1495,7 +1495,7 @@
           <w:color w:val="FF0000"/>
           <w:sz w:val="22"/>
         </w:rPr>
-        <w:t>Comsaf (Pty) Ltd</w:t>
+        <w:t>Comprac Gauteng (Pty) Ltd</w:t>
       </w:r>
       <w:r>
         <w:rPr>
@@ -1582,7 +1582,7 @@
           <w:color w:val="FF0000"/>
           <w:sz w:val="22"/>
         </w:rPr>
-        <w:t>Comsaf (Pty) Ltd</w:t>
+        <w:t>Comprac Gauteng (Pty) Ltd</w:t>
       </w:r>
       <w:r>
         <w:rPr>
@@ -1617,7 +1617,7 @@
           <w:color w:val="FF0000"/>
           <w:sz w:val="22"/>
         </w:rPr>
-        <w:t>Comsaf (Pty) Ltd</w:t>
+        <w:t>Comprac Gauteng (Pty) Ltd</w:t>
       </w:r>
       <w:r>
         <w:rPr>
@@ -1661,7 +1661,7 @@
           <w:color w:val="FF0000"/>
           <w:sz w:val="22"/>
         </w:rPr>
-        <w:t>Comsaf (Pty) Ltd</w:t>
+        <w:t>Comprac Gauteng (Pty) Ltd</w:t>
       </w:r>
       <w:r>
         <w:rPr>
@@ -1770,7 +1770,7 @@
           <w:color w:val="FF0000"/>
           <w:sz w:val="22"/>
         </w:rPr>
-        <w:t>Comsaf (Pty) Ltd</w:t>
+        <w:t>Comprac Gauteng (Pty) Ltd</w:t>
       </w:r>
       <w:r>
         <w:rPr>
@@ -1798,7 +1798,7 @@
           <w:color w:val="FF0000"/>
           <w:sz w:val="22"/>
         </w:rPr>
-        <w:t xml:space="preserve">Comsaf (Pty) Ltd </w:t>
+        <w:t xml:space="preserve">Comprac Gauteng (Pty) Ltd </w:t>
       </w:r>
       <w:r>
         <w:rPr>
@@ -1889,7 +1889,7 @@
           <w:color w:val="FF0000"/>
           <w:sz w:val="22"/>
         </w:rPr>
-        <w:t>3000.0</w:t>
+        <w:t>6666.67</w:t>
       </w:r>
       <w:r>
         <w:rPr>
@@ -2072,7 +2072,7 @@
           <w:color w:val="FF0000"/>
           <w:sz w:val="22"/>
         </w:rPr>
-        <w:t>Comsaf (Pty) Ltd</w:t>
+        <w:t>Comprac Gauteng (Pty) Ltd</w:t>
       </w:r>
       <w:r>
         <w:rPr>
@@ -2340,7 +2340,7 @@
           <w:color w:val="FF0000"/>
           <w:sz w:val="22"/>
         </w:rPr>
-        <w:t>R12345</w:t>
+        <w:t>R1234</w:t>
       </w:r>
       <w:r>
         <w:rPr>
@@ -2636,7 +2636,7 @@
           <w:color w:val="FF0000"/>
           <w:sz w:val="22"/>
         </w:rPr>
-        <w:t>10</w:t>
+        <w:t>3</w:t>
       </w:r>
       <w:r>
         <w:rPr>
@@ -2677,7 +2677,7 @@
           <w:color w:val="FF0000"/>
           <w:sz w:val="22"/>
         </w:rPr>
-        <w:t>Comsaf (Pty) Ltd</w:t>
+        <w:t>Comprac Gauteng (Pty) Ltd</w:t>
       </w:r>
       <w:r>
         <w:rPr>
@@ -2712,7 +2712,7 @@
           <w:color w:val="FF0000"/>
           <w:sz w:val="22"/>
         </w:rPr>
-        <w:t>Comsaf (Pty) Ltd</w:t>
+        <w:t>Comprac Gauteng (Pty) Ltd</w:t>
       </w:r>
       <w:r>
         <w:rPr>
@@ -2725,7 +2725,7 @@
           <w:color w:val="FF0000"/>
           <w:sz w:val="22"/>
         </w:rPr>
-        <w:t>Comsaf (Pty) Ltd</w:t>
+        <w:t>Comprac Gauteng (Pty) Ltd</w:t>
       </w:r>
       <w:r>
         <w:rPr>
@@ -2738,7 +2738,7 @@
           <w:color w:val="FF0000"/>
           <w:sz w:val="22"/>
         </w:rPr>
-        <w:t>Comsaf (Pty) Ltd</w:t>
+        <w:t>Comprac Gauteng (Pty) Ltd</w:t>
       </w:r>
       <w:r>
         <w:rPr>
@@ -2923,7 +2923,7 @@
           <w:color w:val="FF0000"/>
           <w:sz w:val="22"/>
         </w:rPr>
-        <w:t>Comsaf (Pty) Ltd</w:t>
+        <w:t>Comprac Gauteng (Pty) Ltd</w:t>
       </w:r>
       <w:r>
         <w:rPr>
@@ -2985,7 +2985,7 @@
           <w:color w:val="FF0000"/>
           <w:sz w:val="22"/>
         </w:rPr>
-        <w:t>Comsaf (Pty) Ltd</w:t>
+        <w:t>Comprac Gauteng (Pty) Ltd</w:t>
       </w:r>
       <w:r>
         <w:rPr>
@@ -3103,7 +3103,7 @@
           <w:color w:val="FF0000"/>
           <w:sz w:val="22"/>
         </w:rPr>
-        <w:t>Comsaf (Pty) Ltd</w:t>
+        <w:t>Comprac Gauteng (Pty) Ltd</w:t>
       </w:r>
       <w:r>
         <w:rPr>
@@ -3311,7 +3311,7 @@
           <w:color w:val="FF0000"/>
           <w:sz w:val="22"/>
         </w:rPr>
-        <w:t>Comsaf (Pty) Ltd</w:t>
+        <w:t>Comprac Gauteng (Pty) Ltd</w:t>
       </w:r>
     </w:p>
     <w:p>
@@ -3526,7 +3526,6 @@
             <w:r>
               <w:rPr>
                 <w:b/>
-                <w:sz w:val="22"/>
               </w:rPr>
               <w:t>Month 1</w:t>
             </w:r>
@@ -3549,14 +3548,11 @@
             <w:r>
               <w:rPr>
                 <w:color w:val="FF0000"/>
-                <w:sz w:val="22"/>
               </w:rPr>
-              <w:t xml:space="preserve">R 3000.0 </w:t>
+              <w:t xml:space="preserve">R 6666.67 </w:t>
             </w:r>
             <w:r>
-              <w:rPr>
-                <w:sz w:val="22"/>
-              </w:rPr>
+              <w:rPr/>
               <w:t>per month excl. VAT</w:t>
             </w:r>
           </w:p>
@@ -3594,7 +3590,7 @@
                 <w:color w:val="FF0000"/>
                 <w:sz w:val="22"/>
               </w:rPr>
-              <w:t>R 3000.0</w:t>
+              <w:t>R 6666.67</w:t>
             </w:r>
             <w:r>
               <w:rPr>
@@ -3637,308 +3633,7 @@
                 <w:color w:val="FF0000"/>
                 <w:sz w:val="22"/>
               </w:rPr>
-              <w:t>R 3000.0</w:t>
-            </w:r>
-            <w:r>
-              <w:rPr>
-                <w:rFonts w:ascii="Arial Narrow" w:hAnsi="Arial Narrow"/>
-              </w:rPr>
-              <w:t xml:space="preserve"> per month exc. VAT</w:t>
-            </w:r>
-          </w:p>
-        </w:tc>
-      </w:tr>
-      <w:tr>
-        <w:trPr>
-          <w:trHeight w:val="425"/>
-        </w:trPr>
-        <w:tc>
-          <w:tcPr>
-            <w:tcW w:type="dxa" w:w="2122"/>
-            <w:vAlign w:val="center"/>
-          </w:tcPr>
-          <w:p/>
-          <w:p>
-            <w:r>
-              <w:rPr>
-                <w:b/>
-              </w:rPr>
-              <w:t>Month 4</w:t>
-            </w:r>
-          </w:p>
-        </w:tc>
-        <w:tc>
-          <w:tcPr>
-            <w:tcW w:type="dxa" w:w="7938"/>
-            <w:vAlign w:val="center"/>
-          </w:tcPr>
-          <w:p/>
-          <w:p>
-            <w:r>
-              <w:rPr>
-                <w:rFonts w:ascii="Arial Narrow" w:hAnsi="Arial Narrow"/>
-                <w:color w:val="FF0000"/>
-                <w:sz w:val="22"/>
-              </w:rPr>
-              <w:t>R 3000.0</w:t>
-            </w:r>
-            <w:r>
-              <w:rPr>
-                <w:rFonts w:ascii="Arial Narrow" w:hAnsi="Arial Narrow"/>
-              </w:rPr>
-              <w:t xml:space="preserve"> per month exc. VAT</w:t>
-            </w:r>
-          </w:p>
-        </w:tc>
-      </w:tr>
-      <w:tr>
-        <w:trPr>
-          <w:trHeight w:val="425"/>
-        </w:trPr>
-        <w:tc>
-          <w:tcPr>
-            <w:tcW w:type="dxa" w:w="2122"/>
-            <w:vAlign w:val="center"/>
-          </w:tcPr>
-          <w:p/>
-          <w:p>
-            <w:r>
-              <w:rPr>
-                <w:b/>
-              </w:rPr>
-              <w:t>Month 5</w:t>
-            </w:r>
-          </w:p>
-        </w:tc>
-        <w:tc>
-          <w:tcPr>
-            <w:tcW w:type="dxa" w:w="7938"/>
-            <w:vAlign w:val="center"/>
-          </w:tcPr>
-          <w:p/>
-          <w:p>
-            <w:r>
-              <w:rPr>
-                <w:rFonts w:ascii="Arial Narrow" w:hAnsi="Arial Narrow"/>
-                <w:color w:val="FF0000"/>
-                <w:sz w:val="22"/>
-              </w:rPr>
-              <w:t>R 3000.0</w:t>
-            </w:r>
-            <w:r>
-              <w:rPr>
-                <w:rFonts w:ascii="Arial Narrow" w:hAnsi="Arial Narrow"/>
-              </w:rPr>
-              <w:t xml:space="preserve"> per month exc. VAT</w:t>
-            </w:r>
-          </w:p>
-        </w:tc>
-      </w:tr>
-      <w:tr>
-        <w:trPr>
-          <w:trHeight w:val="425"/>
-        </w:trPr>
-        <w:tc>
-          <w:tcPr>
-            <w:tcW w:type="dxa" w:w="2122"/>
-            <w:vAlign w:val="center"/>
-          </w:tcPr>
-          <w:p/>
-          <w:p>
-            <w:r>
-              <w:rPr>
-                <w:b/>
-              </w:rPr>
-              <w:t>Month 6</w:t>
-            </w:r>
-          </w:p>
-        </w:tc>
-        <w:tc>
-          <w:tcPr>
-            <w:tcW w:type="dxa" w:w="7938"/>
-            <w:vAlign w:val="center"/>
-          </w:tcPr>
-          <w:p/>
-          <w:p>
-            <w:r>
-              <w:rPr>
-                <w:rFonts w:ascii="Arial Narrow" w:hAnsi="Arial Narrow"/>
-                <w:color w:val="FF0000"/>
-                <w:sz w:val="22"/>
-              </w:rPr>
-              <w:t>R 3000.0</w:t>
-            </w:r>
-            <w:r>
-              <w:rPr>
-                <w:rFonts w:ascii="Arial Narrow" w:hAnsi="Arial Narrow"/>
-              </w:rPr>
-              <w:t xml:space="preserve"> per month exc. VAT</w:t>
-            </w:r>
-          </w:p>
-        </w:tc>
-      </w:tr>
-      <w:tr>
-        <w:trPr>
-          <w:trHeight w:val="425"/>
-        </w:trPr>
-        <w:tc>
-          <w:tcPr>
-            <w:tcW w:type="dxa" w:w="2122"/>
-            <w:vAlign w:val="center"/>
-          </w:tcPr>
-          <w:p/>
-          <w:p>
-            <w:r>
-              <w:rPr>
-                <w:b/>
-              </w:rPr>
-              <w:t>Month 7</w:t>
-            </w:r>
-          </w:p>
-        </w:tc>
-        <w:tc>
-          <w:tcPr>
-            <w:tcW w:type="dxa" w:w="7938"/>
-            <w:vAlign w:val="center"/>
-          </w:tcPr>
-          <w:p/>
-          <w:p>
-            <w:r>
-              <w:rPr>
-                <w:rFonts w:ascii="Arial Narrow" w:hAnsi="Arial Narrow"/>
-                <w:color w:val="FF0000"/>
-                <w:sz w:val="22"/>
-              </w:rPr>
-              <w:t>R 3000.0</w:t>
-            </w:r>
-            <w:r>
-              <w:rPr>
-                <w:rFonts w:ascii="Arial Narrow" w:hAnsi="Arial Narrow"/>
-              </w:rPr>
-              <w:t xml:space="preserve"> per month exc. VAT</w:t>
-            </w:r>
-          </w:p>
-        </w:tc>
-      </w:tr>
-      <w:tr>
-        <w:trPr>
-          <w:trHeight w:val="425"/>
-        </w:trPr>
-        <w:tc>
-          <w:tcPr>
-            <w:tcW w:type="dxa" w:w="2122"/>
-            <w:vAlign w:val="center"/>
-          </w:tcPr>
-          <w:p/>
-          <w:p>
-            <w:r>
-              <w:rPr>
-                <w:b/>
-              </w:rPr>
-              <w:t>Month 8</w:t>
-            </w:r>
-          </w:p>
-        </w:tc>
-        <w:tc>
-          <w:tcPr>
-            <w:tcW w:type="dxa" w:w="7938"/>
-            <w:vAlign w:val="center"/>
-          </w:tcPr>
-          <w:p/>
-          <w:p>
-            <w:r>
-              <w:rPr>
-                <w:rFonts w:ascii="Arial Narrow" w:hAnsi="Arial Narrow"/>
-                <w:color w:val="FF0000"/>
-                <w:sz w:val="22"/>
-              </w:rPr>
-              <w:t>R 3000.0</w:t>
-            </w:r>
-            <w:r>
-              <w:rPr>
-                <w:rFonts w:ascii="Arial Narrow" w:hAnsi="Arial Narrow"/>
-              </w:rPr>
-              <w:t xml:space="preserve"> per month exc. VAT</w:t>
-            </w:r>
-          </w:p>
-        </w:tc>
-      </w:tr>
-      <w:tr>
-        <w:trPr>
-          <w:trHeight w:val="425"/>
-        </w:trPr>
-        <w:tc>
-          <w:tcPr>
-            <w:tcW w:type="dxa" w:w="2122"/>
-            <w:vAlign w:val="center"/>
-          </w:tcPr>
-          <w:p/>
-          <w:p>
-            <w:r>
-              <w:rPr>
-                <w:b/>
-              </w:rPr>
-              <w:t>Month 9</w:t>
-            </w:r>
-          </w:p>
-        </w:tc>
-        <w:tc>
-          <w:tcPr>
-            <w:tcW w:type="dxa" w:w="7938"/>
-            <w:vAlign w:val="center"/>
-          </w:tcPr>
-          <w:p/>
-          <w:p>
-            <w:r>
-              <w:rPr>
-                <w:rFonts w:ascii="Arial Narrow" w:hAnsi="Arial Narrow"/>
-                <w:color w:val="FF0000"/>
-                <w:sz w:val="22"/>
-              </w:rPr>
-              <w:t>R 3000.0</w:t>
-            </w:r>
-            <w:r>
-              <w:rPr>
-                <w:rFonts w:ascii="Arial Narrow" w:hAnsi="Arial Narrow"/>
-              </w:rPr>
-              <w:t xml:space="preserve"> per month exc. VAT</w:t>
-            </w:r>
-          </w:p>
-        </w:tc>
-      </w:tr>
-      <w:tr>
-        <w:trPr>
-          <w:trHeight w:val="425"/>
-        </w:trPr>
-        <w:tc>
-          <w:tcPr>
-            <w:tcW w:type="dxa" w:w="2122"/>
-            <w:vAlign w:val="center"/>
-          </w:tcPr>
-          <w:p/>
-          <w:p>
-            <w:r>
-              <w:rPr>
-                <w:b/>
-              </w:rPr>
-              <w:t>Month 10</w:t>
-            </w:r>
-          </w:p>
-        </w:tc>
-        <w:tc>
-          <w:tcPr>
-            <w:tcW w:type="dxa" w:w="7938"/>
-            <w:vAlign w:val="center"/>
-          </w:tcPr>
-          <w:p/>
-          <w:p>
-            <w:r>
-              <w:rPr>
-                <w:rFonts w:ascii="Arial Narrow" w:hAnsi="Arial Narrow"/>
-                <w:color w:val="FF0000"/>
-                <w:sz w:val="22"/>
-              </w:rPr>
-              <w:t>R 3000.0</w:t>
+              <w:t>R 6666.67</w:t>
             </w:r>
             <w:r>
               <w:rPr>
@@ -4177,6 +3872,7 @@
                 <w:i/>
                 <w:color w:val="FF0000"/>
               </w:rPr>
+              <w:t>REF</w:t>
             </w:r>
             <w:r>
               <w:rPr>
@@ -4268,7 +3964,7 @@
           <w:color w:val="FF0000"/>
           <w:sz w:val="16"/>
         </w:rPr>
-        <w:t>Comsaf (Pty) Ltd</w:t>
+        <w:t>Comprac Gauteng (Pty) Ltd</w:t>
       </w:r>
       <w:r>
         <w:rPr>
@@ -4284,7 +3980,7 @@
           <w:color w:val="FF0000"/>
           <w:sz w:val="16"/>
         </w:rPr>
-        <w:t>Comsaf (Pty) Ltd</w:t>
+        <w:t>Comprac Gauteng (Pty) Ltd</w:t>
       </w:r>
       <w:r>
         <w:rPr>
@@ -4494,8 +4190,16 @@
                             <w:rPr>
                               <w:color w:val="A6A6A6" w:themeColor="background1" w:themeShade="A6"/>
                             </w:rPr>
-                            <w:t xml:space="preserve">  Initial            Initial</w:t>
+                            <w:t xml:space="preserve">  Initial            </w:t>
                           </w:r>
+                          <w:proofErr w:type="spellStart"/>
+                          <w:r>
+                            <w:rPr>
+                              <w:color w:val="A6A6A6" w:themeColor="background1" w:themeShade="A6"/>
+                            </w:rPr>
+                            <w:t>Initial</w:t>
+                          </w:r>
+                          <w:proofErr w:type="spellEnd"/>
                         </w:p>
                         <w:p>
                           <w:pPr>
@@ -4569,8 +4273,16 @@
                       <w:rPr>
                         <w:color w:val="A6A6A6" w:themeColor="background1" w:themeShade="A6"/>
                       </w:rPr>
-                      <w:t xml:space="preserve">  Initial            Initial</w:t>
+                      <w:t xml:space="preserve">  Initial            </w:t>
                     </w:r>
+                    <w:proofErr w:type="spellStart"/>
+                    <w:r>
+                      <w:rPr>
+                        <w:color w:val="A6A6A6" w:themeColor="background1" w:themeShade="A6"/>
+                      </w:rPr>
+                      <w:t>Initial</w:t>
+                    </w:r>
+                    <w:proofErr w:type="spellEnd"/>
                   </w:p>
                   <w:p>
                     <w:pPr>
@@ -4793,7 +4505,7 @@
         <w:sz w:val="16"/>
       </w:rPr>
       <w:br/>
-      <w:t>Comsaf (Pty) Ltd</w:t>
+      <w:t>Comprac Gauteng (Pty) Ltd</w:t>
     </w:r>
     <w:r>
       <w:rPr>
@@ -4873,6 +4585,7 @@
         <w:color w:val="FF0000"/>
         <w:sz w:val="22"/>
       </w:rPr>
+      <w:t>REF</w:t>
     </w:r>
   </w:p>
   <w:p/>
@@ -5027,18 +4740,15 @@
       <w:jc w:val="right"/>
       <w:outlineLvl w:val="0"/>
       <w:rPr>
+        <w:rFonts w:ascii="Arial" w:hAnsi="Arial" w:cs="Arial"/>
+        <w:noProof/>
+      </w:rPr>
+    </w:pPr>
+    <w:r>
+      <w:rPr>
         <w:i/>
         <w:color w:val="000000"/>
         <w:sz w:val="22"/>
-        <w:szCs w:val="22"/>
-        <w:lang w:val="en-ZA"/>
-      </w:rPr>
-    </w:pPr>
-    <w:r>
-      <w:rPr>
-        <w:i/>
-        <w:color w:val="000000"/>
-        <w:sz w:val="22"/>
       </w:rPr>
       <w:t xml:space="preserve">Ref: </w:t>
     </w:r>
@@ -5048,21 +4758,8 @@
         <w:color w:val="FF0000"/>
         <w:sz w:val="22"/>
       </w:rPr>
+      <w:t>REF</w:t>
     </w:r>
-  </w:p>
-  <w:p>
-    <w:pPr>
-      <w:pStyle w:val="Header"/>
-      <w:tabs>
-        <w:tab w:val="clear" w:pos="4680"/>
-        <w:tab w:val="clear" w:pos="9360"/>
-      </w:tabs>
-      <w:rPr>
-        <w:rFonts w:ascii="Arial" w:hAnsi="Arial" w:cs="Arial"/>
-        <w:noProof/>
-        <w:lang w:val="en-US"/>
-      </w:rPr>
-    </w:pPr>
   </w:p>
 </w:hdr>
 </file>

</xml_diff>